<commit_message>
Updated Week5 Group discussion file
</commit_message>
<xml_diff>
--- a/Group_Discussion/Week 5 Discussion.docx
+++ b/Group_Discussion/Week 5 Discussion.docx
@@ -145,7 +145,28 @@
     </w:p>
     <w:p>
       <w:r>
-        <w:t>Phase 1 has been very productive for our group. We have developed a GUI which can open images. The functionality of the encode and decode features is built but has not yet been integrated into the front end. We did have some issues with version control even though we are using git, but in the end, it was a productive learning experience. We are currently ahead of/on/behind schedule. Specific milestones and their status are listed in the table below.</w:t>
+        <w:t xml:space="preserve">In week 5, our group has been focusing on foundational function implementation. </w:t>
+      </w:r>
+      <w:r>
+        <w:t>So far</w:t>
+      </w:r>
+      <w:r>
+        <w:t xml:space="preserve">, all the implementation goals for Phase 1 have been achieved. We have developed a GUI which can open and load images. </w:t>
+      </w:r>
+      <w:r>
+        <w:t>The functionality of the encode and decode features is built</w:t>
+      </w:r>
+      <w:r>
+        <w:t xml:space="preserve"> but</w:t>
+      </w:r>
+      <w:r>
+        <w:t xml:space="preserve"> has not yet been integrated into the front end. We did have some issues with version control even though we are using git, but in the end, it was a productive learning experience. We are currently ahead of</w:t>
+      </w:r>
+      <w:r>
+        <w:t xml:space="preserve"> the</w:t>
+      </w:r>
+      <w:r>
+        <w:t xml:space="preserve"> schedule. Specific milestones and their status are listed in the table below.</w:t>
       </w:r>
     </w:p>
     <w:p>
@@ -155,56 +176,34 @@
           <w:bCs/>
         </w:rPr>
       </w:pPr>
-    </w:p>
-    <w:p>
-      <w:pPr>
-        <w:rPr>
-          <w:b/>
-          <w:bCs/>
-        </w:rPr>
-      </w:pPr>
-    </w:p>
-    <w:p>
-      <w:pPr>
-        <w:rPr>
-          <w:b/>
-          <w:bCs/>
-        </w:rPr>
-      </w:pPr>
-      <w:r>
-        <w:rPr>
-          <w:b/>
-          <w:bCs/>
-        </w:rPr>
-        <w:t xml:space="preserve">Original </w:t>
-      </w:r>
       <w:bookmarkStart w:id="0" w:name="OLE_LINK1"/>
       <w:bookmarkStart w:id="1" w:name="OLE_LINK2"/>
-      <w:r>
-        <w:rPr>
-          <w:b/>
-          <w:bCs/>
-        </w:rPr>
+    </w:p>
+    <w:p>
+      <w:r>
         <w:t xml:space="preserve">Phase I </w:t>
       </w:r>
       <w:bookmarkEnd w:id="0"/>
       <w:bookmarkEnd w:id="1"/>
       <w:r>
-        <w:rPr>
-          <w:b/>
-          <w:bCs/>
-        </w:rPr>
         <w:t xml:space="preserve">(Week 5) </w:t>
       </w:r>
       <w:r>
-        <w:rPr>
-          <w:b/>
-          <w:bCs/>
-        </w:rPr>
         <w:t>Milestone</w:t>
       </w:r>
-    </w:p>
-    <w:p/>
+      <w:r>
+        <w:t xml:space="preserve"> </w:t>
+      </w:r>
+      <w:r>
+        <w:t>Status</w:t>
+      </w:r>
+      <w:r>
+        <w:t xml:space="preserve"> </w:t>
+      </w:r>
+      <w:r>
+        <w:t>Table</w:t>
+      </w:r>
+    </w:p>
     <w:tbl>
       <w:tblPr>
         <w:tblStyle w:val="TableGrid"/>
@@ -212,14 +211,15 @@
         <w:tblLook w:val="04A0" w:firstRow="1" w:lastRow="0" w:firstColumn="1" w:lastColumn="0" w:noHBand="0" w:noVBand="1"/>
       </w:tblPr>
       <w:tblGrid>
-        <w:gridCol w:w="3116"/>
-        <w:gridCol w:w="3117"/>
-        <w:gridCol w:w="3117"/>
+        <w:gridCol w:w="1129"/>
+        <w:gridCol w:w="2410"/>
+        <w:gridCol w:w="2126"/>
+        <w:gridCol w:w="3685"/>
       </w:tblGrid>
       <w:tr>
         <w:tc>
           <w:tcPr>
-            <w:tcW w:w="3116" w:type="dxa"/>
+            <w:tcW w:w="1129" w:type="dxa"/>
           </w:tcPr>
           <w:p>
             <w:pPr>
@@ -233,13 +233,13 @@
                 <w:b/>
                 <w:bCs/>
               </w:rPr>
-              <w:t>Milestone</w:t>
-            </w:r>
-          </w:p>
-        </w:tc>
-        <w:tc>
-          <w:tcPr>
-            <w:tcW w:w="3117" w:type="dxa"/>
+              <w:t>Scope</w:t>
+            </w:r>
+          </w:p>
+        </w:tc>
+        <w:tc>
+          <w:tcPr>
+            <w:tcW w:w="2410" w:type="dxa"/>
           </w:tcPr>
           <w:p>
             <w:pPr>
@@ -253,13 +253,13 @@
                 <w:b/>
                 <w:bCs/>
               </w:rPr>
-              <w:t>Status</w:t>
-            </w:r>
-          </w:p>
-        </w:tc>
-        <w:tc>
-          <w:tcPr>
-            <w:tcW w:w="3117" w:type="dxa"/>
+              <w:t>Milestone</w:t>
+            </w:r>
+          </w:p>
+        </w:tc>
+        <w:tc>
+          <w:tcPr>
+            <w:tcW w:w="2126" w:type="dxa"/>
           </w:tcPr>
           <w:p>
             <w:pPr>
@@ -273,6 +273,26 @@
                 <w:b/>
                 <w:bCs/>
               </w:rPr>
+              <w:t>Status</w:t>
+            </w:r>
+          </w:p>
+        </w:tc>
+        <w:tc>
+          <w:tcPr>
+            <w:tcW w:w="3685" w:type="dxa"/>
+          </w:tcPr>
+          <w:p>
+            <w:pPr>
+              <w:rPr>
+                <w:b/>
+                <w:bCs/>
+              </w:rPr>
+            </w:pPr>
+            <w:r>
+              <w:rPr>
+                <w:b/>
+                <w:bCs/>
+              </w:rPr>
               <w:t>Notes</w:t>
             </w:r>
           </w:p>
@@ -281,78 +301,166 @@
       <w:tr>
         <w:tc>
           <w:tcPr>
-            <w:tcW w:w="3116" w:type="dxa"/>
-          </w:tcPr>
-          <w:p>
+            <w:tcW w:w="1129" w:type="dxa"/>
+          </w:tcPr>
+          <w:p>
+            <w:r>
+              <w:t>Week</w:t>
+            </w:r>
+            <w:r>
+              <w:t>5-</w:t>
+            </w:r>
+            <w:r>
+              <w:t>6</w:t>
+            </w:r>
+          </w:p>
+        </w:tc>
+        <w:tc>
+          <w:tcPr>
+            <w:tcW w:w="2410" w:type="dxa"/>
+          </w:tcPr>
+          <w:p>
+            <w:r>
+              <w:t>Main GUI</w:t>
+            </w:r>
+          </w:p>
+        </w:tc>
+        <w:tc>
+          <w:tcPr>
+            <w:tcW w:w="2126" w:type="dxa"/>
+          </w:tcPr>
+          <w:p>
+            <w:r>
+              <w:t>incomplete</w:t>
+            </w:r>
+          </w:p>
+        </w:tc>
+        <w:tc>
+          <w:tcPr>
+            <w:tcW w:w="3685" w:type="dxa"/>
+          </w:tcPr>
+          <w:p>
+            <w:r>
+              <w:t>GUI Display is done.</w:t>
+            </w:r>
+          </w:p>
+          <w:p>
+            <w:r>
+              <w:t xml:space="preserve">Will need to dynamically display input and output from other </w:t>
+            </w:r>
             <w:proofErr w:type="spellStart"/>
             <w:r>
-              <w:t>ImageObject</w:t>
+              <w:t>py</w:t>
             </w:r>
             <w:proofErr w:type="spellEnd"/>
             <w:r>
-              <w:t xml:space="preserve"> Class</w:t>
-            </w:r>
-          </w:p>
-        </w:tc>
-        <w:tc>
-          <w:tcPr>
-            <w:tcW w:w="3117" w:type="dxa"/>
-          </w:tcPr>
-          <w:p>
-            <w:r>
-              <w:t>complete</w:t>
-            </w:r>
-          </w:p>
-        </w:tc>
-        <w:tc>
-          <w:tcPr>
-            <w:tcW w:w="3117" w:type="dxa"/>
-          </w:tcPr>
-          <w:p/>
+              <w:t>.</w:t>
+            </w:r>
+            <w:r>
+              <w:t xml:space="preserve"> classes.</w:t>
+            </w:r>
+            <w:r>
+              <w:t xml:space="preserve"> </w:t>
+            </w:r>
+          </w:p>
         </w:tc>
       </w:tr>
       <w:tr>
         <w:tc>
           <w:tcPr>
-            <w:tcW w:w="3116" w:type="dxa"/>
-          </w:tcPr>
-          <w:p>
-            <w:r>
-              <w:t>Message conversion</w:t>
-            </w:r>
-          </w:p>
-        </w:tc>
-        <w:tc>
-          <w:tcPr>
-            <w:tcW w:w="3117" w:type="dxa"/>
-          </w:tcPr>
-          <w:p>
-            <w:r>
-              <w:t>complete</w:t>
-            </w:r>
-          </w:p>
-        </w:tc>
-        <w:tc>
-          <w:tcPr>
-            <w:tcW w:w="3117" w:type="dxa"/>
-          </w:tcPr>
-          <w:p/>
+            <w:tcW w:w="1129" w:type="dxa"/>
+          </w:tcPr>
+          <w:p>
+            <w:r>
+              <w:t>Week</w:t>
+            </w:r>
+            <w:r>
+              <w:t>5-</w:t>
+            </w:r>
+            <w:r>
+              <w:t>6</w:t>
+            </w:r>
+          </w:p>
+        </w:tc>
+        <w:tc>
+          <w:tcPr>
+            <w:tcW w:w="2410" w:type="dxa"/>
+          </w:tcPr>
+          <w:p>
+            <w:r>
+              <w:t>Popup windows</w:t>
+            </w:r>
+          </w:p>
+        </w:tc>
+        <w:tc>
+          <w:tcPr>
+            <w:tcW w:w="2126" w:type="dxa"/>
+          </w:tcPr>
+          <w:p>
+            <w:r>
+              <w:t>incomplete</w:t>
+            </w:r>
+          </w:p>
+        </w:tc>
+        <w:tc>
+          <w:tcPr>
+            <w:tcW w:w="3685" w:type="dxa"/>
+          </w:tcPr>
+          <w:p>
+            <w:r>
+              <w:t>Window</w:t>
+            </w:r>
+            <w:r>
+              <w:t xml:space="preserve"> Display is done.</w:t>
+            </w:r>
+          </w:p>
+          <w:p>
+            <w:r>
+              <w:t xml:space="preserve">Will need to dynamically display input and output from other </w:t>
+            </w:r>
+            <w:proofErr w:type="spellStart"/>
+            <w:r>
+              <w:t>py</w:t>
+            </w:r>
+            <w:proofErr w:type="spellEnd"/>
+            <w:r>
+              <w:t>. classes.</w:t>
+            </w:r>
+          </w:p>
         </w:tc>
       </w:tr>
       <w:tr>
         <w:tc>
           <w:tcPr>
-            <w:tcW w:w="3116" w:type="dxa"/>
-          </w:tcPr>
-          <w:p>
-            <w:r>
-              <w:t>Image encoding</w:t>
-            </w:r>
-          </w:p>
-        </w:tc>
-        <w:tc>
-          <w:tcPr>
-            <w:tcW w:w="3117" w:type="dxa"/>
+            <w:tcW w:w="1129" w:type="dxa"/>
+          </w:tcPr>
+          <w:p>
+            <w:r>
+              <w:t>Week5</w:t>
+            </w:r>
+            <w:r>
+              <w:t>-6</w:t>
+            </w:r>
+          </w:p>
+        </w:tc>
+        <w:tc>
+          <w:tcPr>
+            <w:tcW w:w="2410" w:type="dxa"/>
+          </w:tcPr>
+          <w:p>
+            <w:proofErr w:type="spellStart"/>
+            <w:r>
+              <w:t>ImageObject</w:t>
+            </w:r>
+            <w:proofErr w:type="spellEnd"/>
+            <w:r>
+              <w:t xml:space="preserve"> Class</w:t>
+            </w:r>
+          </w:p>
+        </w:tc>
+        <w:tc>
+          <w:tcPr>
+            <w:tcW w:w="2126" w:type="dxa"/>
           </w:tcPr>
           <w:p>
             <w:r>
@@ -362,11 +470,24 @@
         </w:tc>
         <w:tc>
           <w:tcPr>
-            <w:tcW w:w="3117" w:type="dxa"/>
-          </w:tcPr>
-          <w:p>
-            <w:r>
-              <w:t>Will need to refactor to simplify some of the code.</w:t>
+            <w:tcW w:w="3685" w:type="dxa"/>
+          </w:tcPr>
+          <w:p>
+            <w:r>
+              <w:t>Window Display is done.</w:t>
+            </w:r>
+          </w:p>
+          <w:p>
+            <w:r>
+              <w:t xml:space="preserve">Will need to dynamically display input and output from other </w:t>
+            </w:r>
+            <w:proofErr w:type="spellStart"/>
+            <w:r>
+              <w:t>py</w:t>
+            </w:r>
+            <w:proofErr w:type="spellEnd"/>
+            <w:r>
+              <w:t>. classes.</w:t>
             </w:r>
           </w:p>
         </w:tc>
@@ -374,17 +495,27 @@
       <w:tr>
         <w:tc>
           <w:tcPr>
-            <w:tcW w:w="3116" w:type="dxa"/>
-          </w:tcPr>
-          <w:p>
-            <w:r>
-              <w:t>Image decoding</w:t>
-            </w:r>
-          </w:p>
-        </w:tc>
-        <w:tc>
-          <w:tcPr>
-            <w:tcW w:w="3117" w:type="dxa"/>
+            <w:tcW w:w="1129" w:type="dxa"/>
+          </w:tcPr>
+          <w:p>
+            <w:r>
+              <w:t>Week5</w:t>
+            </w:r>
+          </w:p>
+        </w:tc>
+        <w:tc>
+          <w:tcPr>
+            <w:tcW w:w="2410" w:type="dxa"/>
+          </w:tcPr>
+          <w:p>
+            <w:r>
+              <w:t>File Input</w:t>
+            </w:r>
+          </w:p>
+        </w:tc>
+        <w:tc>
+          <w:tcPr>
+            <w:tcW w:w="2126" w:type="dxa"/>
           </w:tcPr>
           <w:p>
             <w:r>
@@ -394,35 +525,49 @@
         </w:tc>
         <w:tc>
           <w:tcPr>
-            <w:tcW w:w="3117" w:type="dxa"/>
-          </w:tcPr>
-          <w:p/>
+            <w:tcW w:w="3685" w:type="dxa"/>
+          </w:tcPr>
+          <w:p>
+            <w:r>
+              <w:t>Exploring a simplified method to open files</w:t>
+            </w:r>
+          </w:p>
         </w:tc>
       </w:tr>
       <w:tr>
         <w:tc>
           <w:tcPr>
-            <w:tcW w:w="3116" w:type="dxa"/>
-          </w:tcPr>
-          <w:p>
-            <w:r>
-              <w:t>Image reset</w:t>
-            </w:r>
-          </w:p>
-        </w:tc>
-        <w:tc>
-          <w:tcPr>
-            <w:tcW w:w="3117" w:type="dxa"/>
-          </w:tcPr>
-          <w:p>
-            <w:r>
-              <w:t>complete</w:t>
-            </w:r>
-          </w:p>
-        </w:tc>
-        <w:tc>
-          <w:tcPr>
-            <w:tcW w:w="3117" w:type="dxa"/>
+            <w:tcW w:w="1129" w:type="dxa"/>
+          </w:tcPr>
+          <w:p>
+            <w:r>
+              <w:t>Week5-6</w:t>
+            </w:r>
+          </w:p>
+        </w:tc>
+        <w:tc>
+          <w:tcPr>
+            <w:tcW w:w="2410" w:type="dxa"/>
+          </w:tcPr>
+          <w:p>
+            <w:r>
+              <w:t>File Output</w:t>
+            </w:r>
+          </w:p>
+        </w:tc>
+        <w:tc>
+          <w:tcPr>
+            <w:tcW w:w="2126" w:type="dxa"/>
+          </w:tcPr>
+          <w:p>
+            <w:r>
+              <w:t>not started</w:t>
+            </w:r>
+          </w:p>
+        </w:tc>
+        <w:tc>
+          <w:tcPr>
+            <w:tcW w:w="3685" w:type="dxa"/>
           </w:tcPr>
           <w:p/>
         </w:tc>
@@ -430,17 +575,27 @@
       <w:tr>
         <w:tc>
           <w:tcPr>
-            <w:tcW w:w="3116" w:type="dxa"/>
-          </w:tcPr>
-          <w:p>
-            <w:r>
-              <w:t>File Input</w:t>
-            </w:r>
-          </w:p>
-        </w:tc>
-        <w:tc>
-          <w:tcPr>
-            <w:tcW w:w="3117" w:type="dxa"/>
+            <w:tcW w:w="1129" w:type="dxa"/>
+          </w:tcPr>
+          <w:p>
+            <w:r>
+              <w:t>Week5</w:t>
+            </w:r>
+          </w:p>
+        </w:tc>
+        <w:tc>
+          <w:tcPr>
+            <w:tcW w:w="2410" w:type="dxa"/>
+          </w:tcPr>
+          <w:p>
+            <w:r>
+              <w:t>Message conversion</w:t>
+            </w:r>
+          </w:p>
+        </w:tc>
+        <w:tc>
+          <w:tcPr>
+            <w:tcW w:w="2126" w:type="dxa"/>
           </w:tcPr>
           <w:p>
             <w:r>
@@ -450,67 +605,87 @@
         </w:tc>
         <w:tc>
           <w:tcPr>
-            <w:tcW w:w="3117" w:type="dxa"/>
-          </w:tcPr>
-          <w:p>
-            <w:r>
-              <w:t>Exploring a simplified method to open files</w:t>
-            </w:r>
-          </w:p>
+            <w:tcW w:w="3685" w:type="dxa"/>
+          </w:tcPr>
+          <w:p/>
         </w:tc>
       </w:tr>
       <w:tr>
         <w:tc>
           <w:tcPr>
-            <w:tcW w:w="3116" w:type="dxa"/>
-          </w:tcPr>
-          <w:p>
-            <w:r>
-              <w:t>File Output</w:t>
-            </w:r>
-          </w:p>
-        </w:tc>
-        <w:tc>
-          <w:tcPr>
-            <w:tcW w:w="3117" w:type="dxa"/>
-          </w:tcPr>
-          <w:p>
-            <w:r>
-              <w:t>not started</w:t>
-            </w:r>
-          </w:p>
-        </w:tc>
-        <w:tc>
-          <w:tcPr>
-            <w:tcW w:w="3117" w:type="dxa"/>
-          </w:tcPr>
-          <w:p/>
+            <w:tcW w:w="1129" w:type="dxa"/>
+          </w:tcPr>
+          <w:p>
+            <w:r>
+              <w:t>Week6</w:t>
+            </w:r>
+          </w:p>
+        </w:tc>
+        <w:tc>
+          <w:tcPr>
+            <w:tcW w:w="2410" w:type="dxa"/>
+          </w:tcPr>
+          <w:p>
+            <w:r>
+              <w:t>Image encoding</w:t>
+            </w:r>
+          </w:p>
+        </w:tc>
+        <w:tc>
+          <w:tcPr>
+            <w:tcW w:w="2126" w:type="dxa"/>
+          </w:tcPr>
+          <w:p>
+            <w:r>
+              <w:t>complete</w:t>
+            </w:r>
+          </w:p>
+        </w:tc>
+        <w:tc>
+          <w:tcPr>
+            <w:tcW w:w="3685" w:type="dxa"/>
+          </w:tcPr>
+          <w:p>
+            <w:r>
+              <w:t>Will need to refactor to simplify some of the code.</w:t>
+            </w:r>
+          </w:p>
         </w:tc>
       </w:tr>
       <w:tr>
         <w:tc>
           <w:tcPr>
-            <w:tcW w:w="3116" w:type="dxa"/>
-          </w:tcPr>
-          <w:p>
-            <w:r>
-              <w:t>GUI</w:t>
-            </w:r>
-          </w:p>
-        </w:tc>
-        <w:tc>
-          <w:tcPr>
-            <w:tcW w:w="3117" w:type="dxa"/>
-          </w:tcPr>
-          <w:p>
-            <w:r>
-              <w:t>incomplete</w:t>
-            </w:r>
-          </w:p>
-        </w:tc>
-        <w:tc>
-          <w:tcPr>
-            <w:tcW w:w="3117" w:type="dxa"/>
+            <w:tcW w:w="1129" w:type="dxa"/>
+          </w:tcPr>
+          <w:p>
+            <w:r>
+              <w:t>Week6</w:t>
+            </w:r>
+          </w:p>
+        </w:tc>
+        <w:tc>
+          <w:tcPr>
+            <w:tcW w:w="2410" w:type="dxa"/>
+          </w:tcPr>
+          <w:p>
+            <w:r>
+              <w:t>Image decoding</w:t>
+            </w:r>
+          </w:p>
+        </w:tc>
+        <w:tc>
+          <w:tcPr>
+            <w:tcW w:w="2126" w:type="dxa"/>
+          </w:tcPr>
+          <w:p>
+            <w:r>
+              <w:t>complete</w:t>
+            </w:r>
+          </w:p>
+        </w:tc>
+        <w:tc>
+          <w:tcPr>
+            <w:tcW w:w="3685" w:type="dxa"/>
           </w:tcPr>
           <w:p/>
         </w:tc>
@@ -518,19 +693,75 @@
       <w:tr>
         <w:tc>
           <w:tcPr>
-            <w:tcW w:w="3116" w:type="dxa"/>
+            <w:tcW w:w="1129" w:type="dxa"/>
+          </w:tcPr>
+          <w:p>
+            <w:r>
+              <w:t>Week6</w:t>
+            </w:r>
+          </w:p>
+        </w:tc>
+        <w:tc>
+          <w:tcPr>
+            <w:tcW w:w="2410" w:type="dxa"/>
+          </w:tcPr>
+          <w:p>
+            <w:r>
+              <w:t>Image reset</w:t>
+            </w:r>
+          </w:p>
+        </w:tc>
+        <w:tc>
+          <w:tcPr>
+            <w:tcW w:w="2126" w:type="dxa"/>
+          </w:tcPr>
+          <w:p>
+            <w:r>
+              <w:t>complete</w:t>
+            </w:r>
+          </w:p>
+        </w:tc>
+        <w:tc>
+          <w:tcPr>
+            <w:tcW w:w="3685" w:type="dxa"/>
           </w:tcPr>
           <w:p/>
         </w:tc>
-        <w:tc>
-          <w:tcPr>
-            <w:tcW w:w="3117" w:type="dxa"/>
-          </w:tcPr>
-          <w:p/>
-        </w:tc>
-        <w:tc>
-          <w:tcPr>
-            <w:tcW w:w="3117" w:type="dxa"/>
+      </w:tr>
+      <w:tr>
+        <w:tc>
+          <w:tcPr>
+            <w:tcW w:w="1129" w:type="dxa"/>
+          </w:tcPr>
+          <w:p>
+            <w:r>
+              <w:t>Week6</w:t>
+            </w:r>
+          </w:p>
+        </w:tc>
+        <w:tc>
+          <w:tcPr>
+            <w:tcW w:w="2410" w:type="dxa"/>
+          </w:tcPr>
+          <w:p>
+            <w:r>
+              <w:t>Image save</w:t>
+            </w:r>
+          </w:p>
+        </w:tc>
+        <w:tc>
+          <w:tcPr>
+            <w:tcW w:w="2126" w:type="dxa"/>
+          </w:tcPr>
+          <w:p>
+            <w:r>
+              <w:t>not started</w:t>
+            </w:r>
+          </w:p>
+        </w:tc>
+        <w:tc>
+          <w:tcPr>
+            <w:tcW w:w="3685" w:type="dxa"/>
           </w:tcPr>
           <w:p/>
         </w:tc>
@@ -538,6 +769,15 @@
     </w:tbl>
     <w:p/>
     <w:p/>
+    <w:p/>
+    <w:p/>
+    <w:p/>
+    <w:p/>
+    <w:p/>
+    <w:p/>
+    <w:p/>
+    <w:p/>
+    <w:p/>
     <w:p>
       <w:pPr>
         <w:rPr>
@@ -550,6 +790,7 @@
           <w:b/>
           <w:bCs/>
         </w:rPr>
+        <w:lastRenderedPageBreak/>
         <w:t xml:space="preserve">Problems </w:t>
       </w:r>
       <w:r>
@@ -559,66 +800,76 @@
         </w:rPr>
         <w:t>Encountered</w:t>
       </w:r>
-    </w:p>
-    <w:p/>
-    <w:p>
-      <w:pPr>
+      <w:r>
         <w:rPr>
           <w:b/>
           <w:bCs/>
         </w:rPr>
-      </w:pPr>
+        <w:t xml:space="preserve"> and </w:t>
+      </w:r>
       <w:r>
         <w:rPr>
           <w:b/>
           <w:bCs/>
         </w:rPr>
-        <w:t>Reevaluation of the decisions</w:t>
-      </w:r>
-    </w:p>
-    <w:p/>
-    <w:p>
-      <w:r>
-        <w:t>Design Retrospective</w:t>
-      </w:r>
-    </w:p>
-    <w:p>
-      <w:r>
-        <w:t>Some early decisions and assumptions have caused a bit of rework. Notably, an early decision to use different GUI frameworks for different parts of the application caused some conflicts while running on macOS but were not evident on Windows. We decided to move the affected functions to a single framework which fixed the conflic</w:t>
-      </w:r>
-      <w:r>
-        <w:t xml:space="preserve">t but came with a bit of a learning curve. </w:t>
-      </w:r>
-    </w:p>
-    <w:p>
-      <w:r>
-        <w:t xml:space="preserve">A lot of variables and class attributes overlooked during initial design became evident during development. This may have been overcome by pseudo-coding the application before development, but excitement got the better of </w:t>
-      </w:r>
-      <w:r>
-        <w:t>the team. We are still discovering that we need to implement different helper functions to help us enable the desired functions from the GUI.</w:t>
-      </w:r>
-    </w:p>
-    <w:p/>
-    <w:p>
-      <w:r>
-        <w:t>The Design document has been updated with the new variables, attributes, methods, and functions highlighted in yellow, those that have been moved from one location to another highlighted in blue, and those that have been deleted highlighted in red.</w:t>
-      </w:r>
-    </w:p>
-    <w:p/>
-    <w:p/>
-    <w:p>
-      <w:pPr>
+        <w:t xml:space="preserve">Reevaluation of the </w:t>
+      </w:r>
+      <w:r>
         <w:rPr>
           <w:b/>
           <w:bCs/>
         </w:rPr>
-      </w:pPr>
+        <w:t>D</w:t>
+      </w:r>
       <w:r>
         <w:rPr>
           <w:b/>
           <w:bCs/>
         </w:rPr>
-        <w:lastRenderedPageBreak/>
+        <w:t>ecisions</w:t>
+      </w:r>
+    </w:p>
+    <w:p/>
+    <w:p>
+      <w:r>
+        <w:t>Design Retrospective</w:t>
+      </w:r>
+    </w:p>
+    <w:p>
+      <w:r>
+        <w:t>Some early decisions and assumptions have caused rework. Notably, an early decision to use different GUI frameworks for different parts of the application caused some conflicts while running on macOS but were not evident on Windows. We decided to move the affected functions to a single framework which fixed the conflic</w:t>
+      </w:r>
+      <w:r>
+        <w:t xml:space="preserve">t but came with a bit of a learning curve. </w:t>
+      </w:r>
+    </w:p>
+    <w:p>
+      <w:r>
+        <w:t xml:space="preserve">A lot of variables and class attributes overlooked during initial design became evident during development. This may have been overcome by pseudo-coding the application before development, but excitement got the better of </w:t>
+      </w:r>
+      <w:r>
+        <w:t>the team. We are still discovering that we need to implement different helper functions to help us enable the desired functions from the GUI.</w:t>
+      </w:r>
+    </w:p>
+    <w:p/>
+    <w:p>
+      <w:r>
+        <w:t>The Design document has been updated with the new variables, attributes, methods, and functions highlighted in yellow, those that have been moved from one location to another highlighted in blue, and those that have been deleted highlighted in red.</w:t>
+      </w:r>
+    </w:p>
+    <w:p/>
+    <w:p>
+      <w:pPr>
+        <w:rPr>
+          <w:b/>
+          <w:bCs/>
+        </w:rPr>
+      </w:pPr>
+      <w:r>
+        <w:rPr>
+          <w:b/>
+          <w:bCs/>
+        </w:rPr>
         <w:t>Changes of the previous document</w:t>
       </w:r>
     </w:p>
@@ -685,8 +936,8 @@
           <w:noProof/>
         </w:rPr>
         <w:drawing>
-          <wp:inline distT="0" distB="0" distL="0" distR="0" wp14:anchorId="0BAFA71B" wp14:editId="4ADE9CBD">
-            <wp:extent cx="3480451" cy="3330575"/>
+          <wp:inline distT="0" distB="0" distL="0" distR="0" wp14:anchorId="0BAFA71B" wp14:editId="70AEB320">
+            <wp:extent cx="3852769" cy="3686861"/>
             <wp:effectExtent l="0" t="0" r="0" b="0"/>
             <wp:docPr id="1" name="Picture 1" descr="A picture containing text, screenshot, monitor, indoor&#10;&#10;Description automatically generated"/>
             <wp:cNvGraphicFramePr>
@@ -714,7 +965,7 @@
                   <pic:spPr>
                     <a:xfrm>
                       <a:off x="0" y="0"/>
-                      <a:ext cx="3493224" cy="3342798"/>
+                      <a:ext cx="3911948" cy="3743492"/>
                     </a:xfrm>
                     <a:prstGeom prst="rect">
                       <a:avLst/>
@@ -734,6 +985,11 @@
     </w:p>
     <w:p>
       <w:pPr>
+        <w:ind w:left="360"/>
+      </w:pPr>
+    </w:p>
+    <w:p>
+      <w:pPr>
         <w:pStyle w:val="ListParagraph"/>
         <w:numPr>
           <w:ilvl w:val="0"/>
@@ -742,6 +998,7 @@
       </w:pPr>
       <w:proofErr w:type="spellStart"/>
       <w:r>
+        <w:lastRenderedPageBreak/>
         <w:t>FileChooser</w:t>
       </w:r>
       <w:proofErr w:type="spellEnd"/>
@@ -762,9 +1019,9 @@
           <w:noProof/>
         </w:rPr>
         <w:drawing>
-          <wp:inline distT="0" distB="0" distL="0" distR="0" wp14:anchorId="4427BCD5" wp14:editId="6F895BA6">
-            <wp:extent cx="3525882" cy="3387013"/>
-            <wp:effectExtent l="0" t="0" r="5080" b="4445"/>
+          <wp:inline distT="0" distB="0" distL="0" distR="0" wp14:anchorId="4427BCD5" wp14:editId="19D25749">
+            <wp:extent cx="3830410" cy="3679546"/>
+            <wp:effectExtent l="0" t="0" r="5080" b="3810"/>
             <wp:docPr id="2" name="Picture 2" descr="Graphical user interface, application&#10;&#10;Description automatically generated"/>
             <wp:cNvGraphicFramePr>
               <a:graphicFrameLocks xmlns:a="http://schemas.openxmlformats.org/drawingml/2006/main" noChangeAspect="1"/>
@@ -791,7 +1048,7 @@
                   <pic:spPr>
                     <a:xfrm>
                       <a:off x="0" y="0"/>
-                      <a:ext cx="3538909" cy="3399527"/>
+                      <a:ext cx="3897143" cy="3743650"/>
                     </a:xfrm>
                     <a:prstGeom prst="rect">
                       <a:avLst/>
@@ -832,9 +1089,9 @@
           <w:noProof/>
         </w:rPr>
         <w:drawing>
-          <wp:inline distT="0" distB="0" distL="0" distR="0" wp14:anchorId="4C7AC880" wp14:editId="4CAB630F">
-            <wp:extent cx="3701330" cy="3536302"/>
-            <wp:effectExtent l="0" t="0" r="0" b="0"/>
+          <wp:inline distT="0" distB="0" distL="0" distR="0" wp14:anchorId="4C7AC880" wp14:editId="68EFD48B">
+            <wp:extent cx="3835946" cy="3664916"/>
+            <wp:effectExtent l="0" t="0" r="0" b="5715"/>
             <wp:docPr id="3" name="Picture 3" descr="A screenshot of a dog lying in grass&#10;&#10;Description automatically generated with low confidence"/>
             <wp:cNvGraphicFramePr>
               <a:graphicFrameLocks xmlns:a="http://schemas.openxmlformats.org/drawingml/2006/main" noChangeAspect="1"/>
@@ -861,7 +1118,7 @@
                   <pic:spPr>
                     <a:xfrm>
                       <a:off x="0" y="0"/>
-                      <a:ext cx="3718865" cy="3553055"/>
+                      <a:ext cx="3860314" cy="3688198"/>
                     </a:xfrm>
                     <a:prstGeom prst="rect">
                       <a:avLst/>
@@ -889,6 +1146,7 @@
         </w:numPr>
       </w:pPr>
       <w:r>
+        <w:lastRenderedPageBreak/>
         <w:t>Warning and Info/Error popup windows</w:t>
       </w:r>
     </w:p>
@@ -902,10 +1160,10 @@
           <w:noProof/>
         </w:rPr>
         <w:drawing>
-          <wp:inline distT="0" distB="0" distL="0" distR="0" wp14:anchorId="49B02C03" wp14:editId="6BEC568A">
-            <wp:extent cx="3728481" cy="3573624"/>
-            <wp:effectExtent l="0" t="0" r="5715" b="0"/>
-            <wp:docPr id="4" name="Picture 4" descr="Graphical user interface, website&#10;&#10;Description automatically generated"/>
+          <wp:inline distT="0" distB="0" distL="0" distR="0" wp14:anchorId="3B0964C2" wp14:editId="4B079CA9">
+            <wp:extent cx="3776839" cy="3620278"/>
+            <wp:effectExtent l="0" t="0" r="0" b="0"/>
+            <wp:docPr id="5" name="Picture 5" descr="Graphical user interface&#10;&#10;Description automatically generated"/>
             <wp:cNvGraphicFramePr>
               <a:graphicFrameLocks xmlns:a="http://schemas.openxmlformats.org/drawingml/2006/main" noChangeAspect="1"/>
             </wp:cNvGraphicFramePr>
@@ -913,7 +1171,7 @@
               <a:graphicData uri="http://schemas.openxmlformats.org/drawingml/2006/picture">
                 <pic:pic xmlns:pic="http://schemas.openxmlformats.org/drawingml/2006/picture">
                   <pic:nvPicPr>
-                    <pic:cNvPr id="4" name="Picture 4" descr="Graphical user interface, website&#10;&#10;Description automatically generated"/>
+                    <pic:cNvPr id="5" name="Picture 5" descr="Graphical user interface&#10;&#10;Description automatically generated"/>
                     <pic:cNvPicPr/>
                   </pic:nvPicPr>
                   <pic:blipFill>
@@ -931,7 +1189,7 @@
                   <pic:spPr>
                     <a:xfrm>
                       <a:off x="0" y="0"/>
-                      <a:ext cx="3747843" cy="3592181"/>
+                      <a:ext cx="3810883" cy="3652911"/>
                     </a:xfrm>
                     <a:prstGeom prst="rect">
                       <a:avLst/>
@@ -949,16 +1207,21 @@
         <w:pStyle w:val="ListParagraph"/>
         <w:ind w:left="360"/>
       </w:pPr>
+    </w:p>
+    <w:p>
+      <w:pPr>
+        <w:pStyle w:val="ListParagraph"/>
+        <w:ind w:left="360"/>
+      </w:pPr>
       <w:r>
         <w:rPr>
           <w:noProof/>
         </w:rPr>
-        <w:lastRenderedPageBreak/>
         <w:drawing>
-          <wp:inline distT="0" distB="0" distL="0" distR="0" wp14:anchorId="3B0964C2" wp14:editId="4B079CA9">
-            <wp:extent cx="3776839" cy="3620278"/>
-            <wp:effectExtent l="0" t="0" r="0" b="0"/>
-            <wp:docPr id="5" name="Picture 5" descr="Graphical user interface&#10;&#10;Description automatically generated"/>
+          <wp:inline distT="0" distB="0" distL="0" distR="0" wp14:anchorId="4C07C884" wp14:editId="61A4521C">
+            <wp:extent cx="3728481" cy="3573624"/>
+            <wp:effectExtent l="0" t="0" r="5715" b="0"/>
+            <wp:docPr id="4" name="Picture 4" descr="Graphical user interface, website&#10;&#10;Description automatically generated"/>
             <wp:cNvGraphicFramePr>
               <a:graphicFrameLocks xmlns:a="http://schemas.openxmlformats.org/drawingml/2006/main" noChangeAspect="1"/>
             </wp:cNvGraphicFramePr>
@@ -966,7 +1229,7 @@
               <a:graphicData uri="http://schemas.openxmlformats.org/drawingml/2006/picture">
                 <pic:pic xmlns:pic="http://schemas.openxmlformats.org/drawingml/2006/picture">
                   <pic:nvPicPr>
-                    <pic:cNvPr id="5" name="Picture 5" descr="Graphical user interface&#10;&#10;Description automatically generated"/>
+                    <pic:cNvPr id="4" name="Picture 4" descr="Graphical user interface, website&#10;&#10;Description automatically generated"/>
                     <pic:cNvPicPr/>
                   </pic:nvPicPr>
                   <pic:blipFill>
@@ -984,7 +1247,7 @@
                   <pic:spPr>
                     <a:xfrm>
                       <a:off x="0" y="0"/>
-                      <a:ext cx="3810883" cy="3652911"/>
+                      <a:ext cx="3747843" cy="3592181"/>
                     </a:xfrm>
                     <a:prstGeom prst="rect">
                       <a:avLst/>

</xml_diff>